<commit_message>
Commit nuevo diagrama de objetos
</commit_message>
<xml_diff>
--- a/Documents/Concentrations.docx
+++ b/Documents/Concentrations.docx
@@ -1402,14 +1402,7 @@
                             <w:rFonts w:ascii="Cambria Math" w:hAnsi="Cambria Math"/>
                             <w:lang w:val="en-US"/>
                           </w:rPr>
-                          <m:t>3</m:t>
-                        </m:r>
-                        <m:r>
-                          <w:rPr>
-                            <w:rFonts w:ascii="Cambria Math" w:hAnsi="Cambria Math"/>
-                            <w:lang w:val="en-US"/>
-                          </w:rPr>
-                          <m:t>,T</m:t>
+                          <m:t>3,T</m:t>
                         </m:r>
                       </m:sub>
                     </m:sSub>
@@ -1507,14 +1500,7 @@
                             <w:rFonts w:ascii="Cambria Math" w:eastAsiaTheme="minorEastAsia" w:hAnsi="Cambria Math"/>
                             <w:lang w:val="en-US"/>
                           </w:rPr>
-                          <m:t>3</m:t>
-                        </m:r>
-                        <m:r>
-                          <w:rPr>
-                            <w:rFonts w:ascii="Cambria Math" w:eastAsiaTheme="minorEastAsia" w:hAnsi="Cambria Math"/>
-                            <w:lang w:val="en-US"/>
-                          </w:rPr>
-                          <m:t>,C</m:t>
+                          <m:t>3,C</m:t>
                         </m:r>
                       </m:sub>
                     </m:sSub>
@@ -1570,14 +1556,7 @@
                             <w:rFonts w:ascii="Cambria Math" w:eastAsiaTheme="minorEastAsia" w:hAnsi="Cambria Math"/>
                             <w:lang w:val="en-US"/>
                           </w:rPr>
-                          <m:t>3</m:t>
-                        </m:r>
-                        <m:r>
-                          <w:rPr>
-                            <w:rFonts w:ascii="Cambria Math" w:eastAsiaTheme="minorEastAsia" w:hAnsi="Cambria Math"/>
-                            <w:lang w:val="en-US"/>
-                          </w:rPr>
-                          <m:t>,T</m:t>
+                          <m:t>3,T</m:t>
                         </m:r>
                       </m:sub>
                     </m:sSub>
@@ -1778,14 +1757,7 @@
                             <w:rFonts w:ascii="Cambria Math" w:hAnsi="Cambria Math"/>
                             <w:lang w:val="en-US"/>
                           </w:rPr>
-                          <m:t>4</m:t>
-                        </m:r>
-                        <m:r>
-                          <w:rPr>
-                            <w:rFonts w:ascii="Cambria Math" w:hAnsi="Cambria Math"/>
-                            <w:lang w:val="en-US"/>
-                          </w:rPr>
-                          <m:t>,T</m:t>
+                          <m:t>4,T</m:t>
                         </m:r>
                       </m:sub>
                     </m:sSub>
@@ -1883,14 +1855,7 @@
                             <w:rFonts w:ascii="Cambria Math" w:eastAsiaTheme="minorEastAsia" w:hAnsi="Cambria Math"/>
                             <w:lang w:val="en-US"/>
                           </w:rPr>
-                          <m:t>4</m:t>
-                        </m:r>
-                        <m:r>
-                          <w:rPr>
-                            <w:rFonts w:ascii="Cambria Math" w:eastAsiaTheme="minorEastAsia" w:hAnsi="Cambria Math"/>
-                            <w:lang w:val="en-US"/>
-                          </w:rPr>
-                          <m:t>,C</m:t>
+                          <m:t>4,C</m:t>
                         </m:r>
                       </m:sub>
                     </m:sSub>
@@ -1946,14 +1911,7 @@
                             <w:rFonts w:ascii="Cambria Math" w:eastAsiaTheme="minorEastAsia" w:hAnsi="Cambria Math"/>
                             <w:lang w:val="en-US"/>
                           </w:rPr>
-                          <m:t>4</m:t>
-                        </m:r>
-                        <m:r>
-                          <w:rPr>
-                            <w:rFonts w:ascii="Cambria Math" w:eastAsiaTheme="minorEastAsia" w:hAnsi="Cambria Math"/>
-                            <w:lang w:val="en-US"/>
-                          </w:rPr>
-                          <m:t>,T</m:t>
+                          <m:t>4,T</m:t>
                         </m:r>
                       </m:sub>
                     </m:sSub>
@@ -2154,14 +2112,7 @@
                             <w:rFonts w:ascii="Cambria Math" w:hAnsi="Cambria Math"/>
                             <w:lang w:val="en-US"/>
                           </w:rPr>
-                          <m:t>5</m:t>
-                        </m:r>
-                        <m:r>
-                          <w:rPr>
-                            <w:rFonts w:ascii="Cambria Math" w:hAnsi="Cambria Math"/>
-                            <w:lang w:val="en-US"/>
-                          </w:rPr>
-                          <m:t>,T</m:t>
+                          <m:t>5,T</m:t>
                         </m:r>
                       </m:sub>
                     </m:sSub>
@@ -2259,14 +2210,7 @@
                             <w:rFonts w:ascii="Cambria Math" w:eastAsiaTheme="minorEastAsia" w:hAnsi="Cambria Math"/>
                             <w:lang w:val="en-US"/>
                           </w:rPr>
-                          <m:t>5</m:t>
-                        </m:r>
-                        <m:r>
-                          <w:rPr>
-                            <w:rFonts w:ascii="Cambria Math" w:eastAsiaTheme="minorEastAsia" w:hAnsi="Cambria Math"/>
-                            <w:lang w:val="en-US"/>
-                          </w:rPr>
-                          <m:t>,C</m:t>
+                          <m:t>5,C</m:t>
                         </m:r>
                       </m:sub>
                     </m:sSub>
@@ -2322,14 +2266,7 @@
                             <w:rFonts w:ascii="Cambria Math" w:eastAsiaTheme="minorEastAsia" w:hAnsi="Cambria Math"/>
                             <w:lang w:val="en-US"/>
                           </w:rPr>
-                          <m:t>5</m:t>
-                        </m:r>
-                        <m:r>
-                          <w:rPr>
-                            <w:rFonts w:ascii="Cambria Math" w:eastAsiaTheme="minorEastAsia" w:hAnsi="Cambria Math"/>
-                            <w:lang w:val="en-US"/>
-                          </w:rPr>
-                          <m:t>,T</m:t>
+                          <m:t>5,T</m:t>
                         </m:r>
                       </m:sub>
                     </m:sSub>
@@ -2450,13 +2387,7 @@
           <w:lang w:val="en-US"/>
         </w:rPr>
         <w:lastRenderedPageBreak/>
-        <w:t>Cells</w:t>
-      </w:r>
-      <w:r>
-        <w:rPr>
-          <w:lang w:val="en-US"/>
-        </w:rPr>
-        <w:t xml:space="preserve"> mass transfer equations</w:t>
+        <w:t>Cells mass transfer equations</w:t>
       </w:r>
     </w:p>
     <w:p>
@@ -2774,14 +2705,440 @@
                             <w:rFonts w:ascii="Cambria Math" w:eastAsiaTheme="minorEastAsia" w:hAnsi="Cambria Math"/>
                             <w:lang w:val="en-US"/>
                           </w:rPr>
-                          <m:t>2,</m:t>
-                        </m:r>
-                        <m:r>
-                          <w:rPr>
-                            <w:rFonts w:ascii="Cambria Math" w:eastAsiaTheme="minorEastAsia" w:hAnsi="Cambria Math"/>
+                          <m:t>2,C</m:t>
+                        </m:r>
+                      </m:sub>
+                    </m:sSub>
+                    <m:d>
+                      <m:dPr>
+                        <m:ctrlPr>
+                          <w:rPr>
+                            <w:rFonts w:ascii="Cambria Math" w:eastAsiaTheme="minorEastAsia" w:hAnsi="Cambria Math"/>
+                            <w:i/>
+                            <w:lang w:val="en-US"/>
+                          </w:rPr>
+                        </m:ctrlPr>
+                      </m:dPr>
+                      <m:e>
+                        <m:r>
+                          <w:rPr>
+                            <w:rFonts w:ascii="Cambria Math" w:eastAsiaTheme="minorEastAsia" w:hAnsi="Cambria Math"/>
+                            <w:lang w:val="en-US"/>
+                          </w:rPr>
+                          <m:t>t</m:t>
+                        </m:r>
+                      </m:e>
+                    </m:d>
+                  </m:e>
+                </m:d>
+                <m:r>
+                  <w:rPr>
+                    <w:rFonts w:ascii="Cambria Math" w:eastAsiaTheme="minorEastAsia" w:hAnsi="Cambria Math"/>
+                    <w:lang w:val="en-US"/>
+                  </w:rPr>
+                  <m:t>-</m:t>
+                </m:r>
+                <m:f>
+                  <m:fPr>
+                    <m:ctrlPr>
+                      <w:rPr>
+                        <w:rFonts w:ascii="Cambria Math" w:eastAsiaTheme="minorEastAsia" w:hAnsi="Cambria Math"/>
+                        <w:i/>
+                        <w:lang w:val="en-US"/>
+                      </w:rPr>
+                    </m:ctrlPr>
+                  </m:fPr>
+                  <m:num>
+                    <m:r>
+                      <w:rPr>
+                        <w:rFonts w:ascii="Cambria Math" w:eastAsiaTheme="minorEastAsia" w:hAnsi="Cambria Math"/>
+                        <w:lang w:val="en-US"/>
+                      </w:rPr>
+                      <m:t>I</m:t>
+                    </m:r>
+                    <m:d>
+                      <m:dPr>
+                        <m:ctrlPr>
+                          <w:rPr>
+                            <w:rFonts w:ascii="Cambria Math" w:eastAsiaTheme="minorEastAsia" w:hAnsi="Cambria Math"/>
+                            <w:i/>
+                            <w:lang w:val="en-US"/>
+                          </w:rPr>
+                        </m:ctrlPr>
+                      </m:dPr>
+                      <m:e>
+                        <m:r>
+                          <w:rPr>
+                            <w:rFonts w:ascii="Cambria Math" w:eastAsiaTheme="minorEastAsia" w:hAnsi="Cambria Math"/>
+                            <w:lang w:val="en-US"/>
+                          </w:rPr>
+                          <m:t>t</m:t>
+                        </m:r>
+                      </m:e>
+                    </m:d>
+                  </m:num>
+                  <m:den>
+                    <m:r>
+                      <w:rPr>
+                        <w:rFonts w:ascii="Cambria Math" w:eastAsiaTheme="minorEastAsia" w:hAnsi="Cambria Math"/>
+                        <w:lang w:val="en-US"/>
+                      </w:rPr>
+                      <m:t>zF</m:t>
+                    </m:r>
+                  </m:den>
+                </m:f>
+              </m:oMath>
+            </m:oMathPara>
+          </w:p>
+        </w:tc>
+        <w:tc>
+          <w:tcPr>
+            <w:tcW w:w="1667" w:type="pct"/>
+            <w:vAlign w:val="center"/>
+          </w:tcPr>
+          <w:p>
+            <w:pPr>
+              <w:jc w:val="center"/>
+              <w:rPr>
+                <w:lang w:val="en-US"/>
+              </w:rPr>
+            </w:pPr>
+            <w:r>
+              <w:rPr>
+                <w:lang w:val="en-US"/>
+              </w:rPr>
+              <w:t>(</w:t>
+            </w:r>
+            <w:r>
+              <w:rPr>
+                <w:lang w:val="en-US"/>
+              </w:rPr>
+              <w:fldChar w:fldCharType="begin"/>
+            </w:r>
+            <w:r>
+              <w:rPr>
+                <w:lang w:val="en-US"/>
+              </w:rPr>
+              <w:instrText xml:space="preserve"> SEQ Equation \* ARABIC </w:instrText>
+            </w:r>
+            <w:r>
+              <w:rPr>
+                <w:lang w:val="en-US"/>
+              </w:rPr>
+              <w:fldChar w:fldCharType="separate"/>
+            </w:r>
+            <w:r>
+              <w:rPr>
+                <w:noProof/>
+                <w:lang w:val="en-US"/>
+              </w:rPr>
+              <w:t>1</w:t>
+            </w:r>
+            <w:r>
+              <w:rPr>
+                <w:lang w:val="en-US"/>
+              </w:rPr>
+              <w:fldChar w:fldCharType="end"/>
+            </w:r>
+            <w:r>
+              <w:rPr>
+                <w:lang w:val="en-US"/>
+              </w:rPr>
+              <w:t>)</w:t>
+            </w:r>
+          </w:p>
+        </w:tc>
+      </w:tr>
+      <w:tr>
+        <w:trPr>
+          <w:trHeight w:val="794"/>
+        </w:trPr>
+        <w:tc>
+          <w:tcPr>
+            <w:tcW w:w="375" w:type="pct"/>
+            <w:vAlign w:val="center"/>
+          </w:tcPr>
+          <w:p>
+            <w:pPr>
+              <w:jc w:val="center"/>
+              <w:rPr>
+                <w:lang w:val="en-US"/>
+              </w:rPr>
+            </w:pPr>
+          </w:p>
+        </w:tc>
+        <w:tc>
+          <w:tcPr>
+            <w:tcW w:w="4250" w:type="pct"/>
+            <w:vAlign w:val="center"/>
+          </w:tcPr>
+          <w:p>
+            <w:pPr>
+              <w:jc w:val="center"/>
+              <w:rPr>
+                <w:lang w:val="en-US"/>
+              </w:rPr>
+            </w:pPr>
+            <m:oMathPara>
+              <m:oMath>
+                <m:f>
+                  <m:fPr>
+                    <m:ctrlPr>
+                      <w:rPr>
+                        <w:rFonts w:ascii="Cambria Math" w:eastAsiaTheme="minorEastAsia" w:hAnsi="Cambria Math"/>
+                        <w:i/>
+                        <w:lang w:val="en-US"/>
+                      </w:rPr>
+                    </m:ctrlPr>
+                  </m:fPr>
+                  <m:num>
+                    <m:sSub>
+                      <m:sSubPr>
+                        <m:ctrlPr>
+                          <w:rPr>
+                            <w:rFonts w:ascii="Cambria Math" w:eastAsiaTheme="minorEastAsia" w:hAnsi="Cambria Math"/>
+                            <w:i/>
+                            <w:lang w:val="en-US"/>
+                          </w:rPr>
+                        </m:ctrlPr>
+                      </m:sSubPr>
+                      <m:e>
+                        <m:r>
+                          <w:rPr>
+                            <w:rFonts w:ascii="Cambria Math" w:eastAsiaTheme="minorEastAsia" w:hAnsi="Cambria Math"/>
+                            <w:lang w:val="en-US"/>
+                          </w:rPr>
+                          <m:t>V</m:t>
+                        </m:r>
+                      </m:e>
+                      <m:sub>
+                        <m:r>
+                          <w:rPr>
+                            <w:rFonts w:ascii="Cambria Math" w:eastAsiaTheme="minorEastAsia" w:hAnsi="Cambria Math"/>
+                            <w:lang w:val="en-US"/>
+                          </w:rPr>
+                          <m:t>c</m:t>
+                        </m:r>
+                      </m:sub>
+                    </m:sSub>
+                  </m:num>
+                  <m:den>
+                    <m:r>
+                      <w:rPr>
+                        <w:rFonts w:ascii="Cambria Math" w:eastAsiaTheme="minorEastAsia" w:hAnsi="Cambria Math"/>
+                        <w:lang w:val="en-US"/>
+                      </w:rPr>
+                      <m:t>2</m:t>
+                    </m:r>
+                  </m:den>
+                </m:f>
+                <m:f>
+                  <m:fPr>
+                    <m:ctrlPr>
+                      <w:rPr>
+                        <w:rFonts w:ascii="Cambria Math" w:eastAsiaTheme="minorEastAsia" w:hAnsi="Cambria Math"/>
+                        <w:i/>
+                        <w:lang w:val="en-US"/>
+                      </w:rPr>
+                    </m:ctrlPr>
+                  </m:fPr>
+                  <m:num>
+                    <m:r>
+                      <w:rPr>
+                        <w:rFonts w:ascii="Cambria Math" w:hAnsi="Cambria Math"/>
+                        <w:lang w:val="en-US"/>
+                      </w:rPr>
+                      <m:t>d</m:t>
+                    </m:r>
+                    <m:sSub>
+                      <m:sSubPr>
+                        <m:ctrlPr>
+                          <w:rPr>
+                            <w:rFonts w:ascii="Cambria Math" w:hAnsi="Cambria Math"/>
+                            <w:i/>
+                            <w:lang w:val="en-US"/>
+                          </w:rPr>
+                        </m:ctrlPr>
+                      </m:sSubPr>
+                      <m:e>
+                        <m:r>
+                          <w:rPr>
+                            <w:rFonts w:ascii="Cambria Math" w:hAnsi="Cambria Math"/>
                             <w:lang w:val="en-US"/>
                           </w:rPr>
                           <m:t>C</m:t>
+                        </m:r>
+                      </m:e>
+                      <m:sub>
+                        <m:r>
+                          <w:rPr>
+                            <w:rFonts w:ascii="Cambria Math" w:hAnsi="Cambria Math"/>
+                            <w:lang w:val="en-US"/>
+                          </w:rPr>
+                          <m:t>3,C</m:t>
+                        </m:r>
+                      </m:sub>
+                    </m:sSub>
+                  </m:num>
+                  <m:den>
+                    <m:r>
+                      <w:rPr>
+                        <w:rFonts w:ascii="Cambria Math" w:hAnsi="Cambria Math"/>
+                        <w:lang w:val="en-US"/>
+                      </w:rPr>
+                      <m:t>dt</m:t>
+                    </m:r>
+                  </m:den>
+                </m:f>
+                <m:r>
+                  <w:rPr>
+                    <w:rFonts w:ascii="Cambria Math" w:eastAsiaTheme="minorEastAsia" w:hAnsi="Cambria Math"/>
+                    <w:lang w:val="en-US"/>
+                  </w:rPr>
+                  <m:t>=</m:t>
+                </m:r>
+                <m:f>
+                  <m:fPr>
+                    <m:ctrlPr>
+                      <w:rPr>
+                        <w:rFonts w:ascii="Cambria Math" w:eastAsiaTheme="minorEastAsia" w:hAnsi="Cambria Math"/>
+                        <w:i/>
+                        <w:lang w:val="en-US"/>
+                      </w:rPr>
+                    </m:ctrlPr>
+                  </m:fPr>
+                  <m:num>
+                    <m:r>
+                      <w:rPr>
+                        <w:rFonts w:ascii="Cambria Math" w:eastAsiaTheme="minorEastAsia" w:hAnsi="Cambria Math"/>
+                        <w:lang w:val="en-US"/>
+                      </w:rPr>
+                      <m:t>Q</m:t>
+                    </m:r>
+                    <m:d>
+                      <m:dPr>
+                        <m:ctrlPr>
+                          <w:rPr>
+                            <w:rFonts w:ascii="Cambria Math" w:eastAsiaTheme="minorEastAsia" w:hAnsi="Cambria Math"/>
+                            <w:i/>
+                            <w:lang w:val="en-US"/>
+                          </w:rPr>
+                        </m:ctrlPr>
+                      </m:dPr>
+                      <m:e>
+                        <m:r>
+                          <w:rPr>
+                            <w:rFonts w:ascii="Cambria Math" w:eastAsiaTheme="minorEastAsia" w:hAnsi="Cambria Math"/>
+                            <w:lang w:val="en-US"/>
+                          </w:rPr>
+                          <m:t>t</m:t>
+                        </m:r>
+                      </m:e>
+                    </m:d>
+                  </m:num>
+                  <m:den>
+                    <m:r>
+                      <w:rPr>
+                        <w:rFonts w:ascii="Cambria Math" w:eastAsiaTheme="minorEastAsia" w:hAnsi="Cambria Math"/>
+                        <w:lang w:val="en-US"/>
+                      </w:rPr>
+                      <m:t>N</m:t>
+                    </m:r>
+                  </m:den>
+                </m:f>
+                <m:d>
+                  <m:dPr>
+                    <m:ctrlPr>
+                      <w:rPr>
+                        <w:rFonts w:ascii="Cambria Math" w:eastAsiaTheme="minorEastAsia" w:hAnsi="Cambria Math"/>
+                        <w:i/>
+                        <w:lang w:val="en-US"/>
+                      </w:rPr>
+                    </m:ctrlPr>
+                  </m:dPr>
+                  <m:e>
+                    <m:sSub>
+                      <m:sSubPr>
+                        <m:ctrlPr>
+                          <w:rPr>
+                            <w:rFonts w:ascii="Cambria Math" w:eastAsiaTheme="minorEastAsia" w:hAnsi="Cambria Math"/>
+                            <w:i/>
+                            <w:lang w:val="en-US"/>
+                          </w:rPr>
+                        </m:ctrlPr>
+                      </m:sSubPr>
+                      <m:e>
+                        <m:r>
+                          <w:rPr>
+                            <w:rFonts w:ascii="Cambria Math" w:eastAsiaTheme="minorEastAsia" w:hAnsi="Cambria Math"/>
+                            <w:lang w:val="en-US"/>
+                          </w:rPr>
+                          <m:t>C</m:t>
+                        </m:r>
+                      </m:e>
+                      <m:sub>
+                        <m:r>
+                          <w:rPr>
+                            <w:rFonts w:ascii="Cambria Math" w:eastAsiaTheme="minorEastAsia" w:hAnsi="Cambria Math"/>
+                            <w:lang w:val="en-US"/>
+                          </w:rPr>
+                          <m:t>3,T</m:t>
+                        </m:r>
+                      </m:sub>
+                    </m:sSub>
+                    <m:d>
+                      <m:dPr>
+                        <m:ctrlPr>
+                          <w:rPr>
+                            <w:rFonts w:ascii="Cambria Math" w:eastAsiaTheme="minorEastAsia" w:hAnsi="Cambria Math"/>
+                            <w:i/>
+                            <w:lang w:val="en-US"/>
+                          </w:rPr>
+                        </m:ctrlPr>
+                      </m:dPr>
+                      <m:e>
+                        <m:r>
+                          <w:rPr>
+                            <w:rFonts w:ascii="Cambria Math" w:eastAsiaTheme="minorEastAsia" w:hAnsi="Cambria Math"/>
+                            <w:lang w:val="en-US"/>
+                          </w:rPr>
+                          <m:t>t</m:t>
+                        </m:r>
+                      </m:e>
+                    </m:d>
+                    <m:r>
+                      <w:rPr>
+                        <w:rFonts w:ascii="Cambria Math" w:eastAsiaTheme="minorEastAsia" w:hAnsi="Cambria Math"/>
+                        <w:lang w:val="en-US"/>
+                      </w:rPr>
+                      <m:t>-</m:t>
+                    </m:r>
+                    <m:sSub>
+                      <m:sSubPr>
+                        <m:ctrlPr>
+                          <w:rPr>
+                            <w:rFonts w:ascii="Cambria Math" w:eastAsiaTheme="minorEastAsia" w:hAnsi="Cambria Math"/>
+                            <w:i/>
+                            <w:lang w:val="en-US"/>
+                          </w:rPr>
+                        </m:ctrlPr>
+                      </m:sSubPr>
+                      <m:e>
+                        <m:r>
+                          <w:rPr>
+                            <w:rFonts w:ascii="Cambria Math" w:eastAsiaTheme="minorEastAsia" w:hAnsi="Cambria Math"/>
+                            <w:lang w:val="en-US"/>
+                          </w:rPr>
+                          <m:t>C</m:t>
+                        </m:r>
+                      </m:e>
+                      <m:sub>
+                        <m:r>
+                          <w:rPr>
+                            <w:rFonts w:ascii="Cambria Math" w:eastAsiaTheme="minorEastAsia" w:hAnsi="Cambria Math"/>
+                            <w:lang w:val="en-US"/>
+                          </w:rPr>
+                          <m:t>3,C</m:t>
                         </m:r>
                       </m:sub>
                     </m:sSub>
@@ -2908,7 +3265,7 @@
                 <w:noProof/>
                 <w:lang w:val="en-US"/>
               </w:rPr>
-              <w:t>1</w:t>
+              <w:t>2</w:t>
             </w:r>
             <w:r>
               <w:rPr>
@@ -3051,14 +3408,7 @@
                             <w:rFonts w:ascii="Cambria Math" w:hAnsi="Cambria Math"/>
                             <w:lang w:val="en-US"/>
                           </w:rPr>
-                          <m:t>3</m:t>
-                        </m:r>
-                        <m:r>
-                          <w:rPr>
-                            <w:rFonts w:ascii="Cambria Math" w:hAnsi="Cambria Math"/>
-                            <w:lang w:val="en-US"/>
-                          </w:rPr>
-                          <m:t>,C</m:t>
+                          <m:t>4,C</m:t>
                         </m:r>
                       </m:sub>
                     </m:sSub>
@@ -3165,14 +3515,7 @@
                             <w:rFonts w:ascii="Cambria Math" w:eastAsiaTheme="minorEastAsia" w:hAnsi="Cambria Math"/>
                             <w:lang w:val="en-US"/>
                           </w:rPr>
-                          <m:t>3</m:t>
-                        </m:r>
-                        <m:r>
-                          <w:rPr>
-                            <w:rFonts w:ascii="Cambria Math" w:eastAsiaTheme="minorEastAsia" w:hAnsi="Cambria Math"/>
-                            <w:lang w:val="en-US"/>
-                          </w:rPr>
-                          <m:t>,T</m:t>
+                          <m:t>4,T</m:t>
                         </m:r>
                       </m:sub>
                     </m:sSub>
@@ -3228,14 +3571,440 @@
                             <w:rFonts w:ascii="Cambria Math" w:eastAsiaTheme="minorEastAsia" w:hAnsi="Cambria Math"/>
                             <w:lang w:val="en-US"/>
                           </w:rPr>
-                          <m:t>3</m:t>
-                        </m:r>
-                        <m:r>
-                          <w:rPr>
-                            <w:rFonts w:ascii="Cambria Math" w:eastAsiaTheme="minorEastAsia" w:hAnsi="Cambria Math"/>
-                            <w:lang w:val="en-US"/>
-                          </w:rPr>
-                          <m:t>,C</m:t>
+                          <m:t>4,C</m:t>
+                        </m:r>
+                      </m:sub>
+                    </m:sSub>
+                    <m:d>
+                      <m:dPr>
+                        <m:ctrlPr>
+                          <w:rPr>
+                            <w:rFonts w:ascii="Cambria Math" w:eastAsiaTheme="minorEastAsia" w:hAnsi="Cambria Math"/>
+                            <w:i/>
+                            <w:lang w:val="en-US"/>
+                          </w:rPr>
+                        </m:ctrlPr>
+                      </m:dPr>
+                      <m:e>
+                        <m:r>
+                          <w:rPr>
+                            <w:rFonts w:ascii="Cambria Math" w:eastAsiaTheme="minorEastAsia" w:hAnsi="Cambria Math"/>
+                            <w:lang w:val="en-US"/>
+                          </w:rPr>
+                          <m:t>t</m:t>
+                        </m:r>
+                      </m:e>
+                    </m:d>
+                  </m:e>
+                </m:d>
+                <m:r>
+                  <w:rPr>
+                    <w:rFonts w:ascii="Cambria Math" w:eastAsiaTheme="minorEastAsia" w:hAnsi="Cambria Math"/>
+                    <w:lang w:val="en-US"/>
+                  </w:rPr>
+                  <m:t>+</m:t>
+                </m:r>
+                <m:f>
+                  <m:fPr>
+                    <m:ctrlPr>
+                      <w:rPr>
+                        <w:rFonts w:ascii="Cambria Math" w:eastAsiaTheme="minorEastAsia" w:hAnsi="Cambria Math"/>
+                        <w:i/>
+                        <w:lang w:val="en-US"/>
+                      </w:rPr>
+                    </m:ctrlPr>
+                  </m:fPr>
+                  <m:num>
+                    <m:r>
+                      <w:rPr>
+                        <w:rFonts w:ascii="Cambria Math" w:eastAsiaTheme="minorEastAsia" w:hAnsi="Cambria Math"/>
+                        <w:lang w:val="en-US"/>
+                      </w:rPr>
+                      <m:t>I</m:t>
+                    </m:r>
+                    <m:d>
+                      <m:dPr>
+                        <m:ctrlPr>
+                          <w:rPr>
+                            <w:rFonts w:ascii="Cambria Math" w:eastAsiaTheme="minorEastAsia" w:hAnsi="Cambria Math"/>
+                            <w:i/>
+                            <w:lang w:val="en-US"/>
+                          </w:rPr>
+                        </m:ctrlPr>
+                      </m:dPr>
+                      <m:e>
+                        <m:r>
+                          <w:rPr>
+                            <w:rFonts w:ascii="Cambria Math" w:eastAsiaTheme="minorEastAsia" w:hAnsi="Cambria Math"/>
+                            <w:lang w:val="en-US"/>
+                          </w:rPr>
+                          <m:t>t</m:t>
+                        </m:r>
+                      </m:e>
+                    </m:d>
+                  </m:num>
+                  <m:den>
+                    <m:r>
+                      <w:rPr>
+                        <w:rFonts w:ascii="Cambria Math" w:eastAsiaTheme="minorEastAsia" w:hAnsi="Cambria Math"/>
+                        <w:lang w:val="en-US"/>
+                      </w:rPr>
+                      <m:t>zF</m:t>
+                    </m:r>
+                  </m:den>
+                </m:f>
+              </m:oMath>
+            </m:oMathPara>
+          </w:p>
+        </w:tc>
+        <w:tc>
+          <w:tcPr>
+            <w:tcW w:w="1667" w:type="pct"/>
+            <w:vAlign w:val="center"/>
+          </w:tcPr>
+          <w:p>
+            <w:pPr>
+              <w:jc w:val="center"/>
+              <w:rPr>
+                <w:lang w:val="en-US"/>
+              </w:rPr>
+            </w:pPr>
+            <w:r>
+              <w:rPr>
+                <w:lang w:val="en-US"/>
+              </w:rPr>
+              <w:t>(</w:t>
+            </w:r>
+            <w:r>
+              <w:rPr>
+                <w:lang w:val="en-US"/>
+              </w:rPr>
+              <w:fldChar w:fldCharType="begin"/>
+            </w:r>
+            <w:r>
+              <w:rPr>
+                <w:lang w:val="en-US"/>
+              </w:rPr>
+              <w:instrText xml:space="preserve"> SEQ Equation \* ARABIC </w:instrText>
+            </w:r>
+            <w:r>
+              <w:rPr>
+                <w:lang w:val="en-US"/>
+              </w:rPr>
+              <w:fldChar w:fldCharType="separate"/>
+            </w:r>
+            <w:r>
+              <w:rPr>
+                <w:noProof/>
+                <w:lang w:val="en-US"/>
+              </w:rPr>
+              <w:t>3</w:t>
+            </w:r>
+            <w:r>
+              <w:rPr>
+                <w:lang w:val="en-US"/>
+              </w:rPr>
+              <w:fldChar w:fldCharType="end"/>
+            </w:r>
+            <w:r>
+              <w:rPr>
+                <w:lang w:val="en-US"/>
+              </w:rPr>
+              <w:t>)</w:t>
+            </w:r>
+          </w:p>
+        </w:tc>
+      </w:tr>
+      <w:tr>
+        <w:trPr>
+          <w:trHeight w:val="794"/>
+        </w:trPr>
+        <w:tc>
+          <w:tcPr>
+            <w:tcW w:w="375" w:type="pct"/>
+            <w:vAlign w:val="center"/>
+          </w:tcPr>
+          <w:p>
+            <w:pPr>
+              <w:jc w:val="center"/>
+              <w:rPr>
+                <w:lang w:val="en-US"/>
+              </w:rPr>
+            </w:pPr>
+          </w:p>
+        </w:tc>
+        <w:tc>
+          <w:tcPr>
+            <w:tcW w:w="4250" w:type="pct"/>
+            <w:vAlign w:val="center"/>
+          </w:tcPr>
+          <w:p>
+            <w:pPr>
+              <w:jc w:val="center"/>
+              <w:rPr>
+                <w:lang w:val="en-US"/>
+              </w:rPr>
+            </w:pPr>
+            <m:oMathPara>
+              <m:oMath>
+                <m:f>
+                  <m:fPr>
+                    <m:ctrlPr>
+                      <w:rPr>
+                        <w:rFonts w:ascii="Cambria Math" w:eastAsiaTheme="minorEastAsia" w:hAnsi="Cambria Math"/>
+                        <w:i/>
+                        <w:lang w:val="en-US"/>
+                      </w:rPr>
+                    </m:ctrlPr>
+                  </m:fPr>
+                  <m:num>
+                    <m:sSub>
+                      <m:sSubPr>
+                        <m:ctrlPr>
+                          <w:rPr>
+                            <w:rFonts w:ascii="Cambria Math" w:eastAsiaTheme="minorEastAsia" w:hAnsi="Cambria Math"/>
+                            <w:i/>
+                            <w:lang w:val="en-US"/>
+                          </w:rPr>
+                        </m:ctrlPr>
+                      </m:sSubPr>
+                      <m:e>
+                        <m:r>
+                          <w:rPr>
+                            <w:rFonts w:ascii="Cambria Math" w:eastAsiaTheme="minorEastAsia" w:hAnsi="Cambria Math"/>
+                            <w:lang w:val="en-US"/>
+                          </w:rPr>
+                          <m:t>V</m:t>
+                        </m:r>
+                      </m:e>
+                      <m:sub>
+                        <m:r>
+                          <w:rPr>
+                            <w:rFonts w:ascii="Cambria Math" w:eastAsiaTheme="minorEastAsia" w:hAnsi="Cambria Math"/>
+                            <w:lang w:val="en-US"/>
+                          </w:rPr>
+                          <m:t>c</m:t>
+                        </m:r>
+                      </m:sub>
+                    </m:sSub>
+                  </m:num>
+                  <m:den>
+                    <m:r>
+                      <w:rPr>
+                        <w:rFonts w:ascii="Cambria Math" w:eastAsiaTheme="minorEastAsia" w:hAnsi="Cambria Math"/>
+                        <w:lang w:val="en-US"/>
+                      </w:rPr>
+                      <m:t>2</m:t>
+                    </m:r>
+                  </m:den>
+                </m:f>
+                <m:f>
+                  <m:fPr>
+                    <m:ctrlPr>
+                      <w:rPr>
+                        <w:rFonts w:ascii="Cambria Math" w:eastAsiaTheme="minorEastAsia" w:hAnsi="Cambria Math"/>
+                        <w:i/>
+                        <w:lang w:val="en-US"/>
+                      </w:rPr>
+                    </m:ctrlPr>
+                  </m:fPr>
+                  <m:num>
+                    <m:r>
+                      <w:rPr>
+                        <w:rFonts w:ascii="Cambria Math" w:hAnsi="Cambria Math"/>
+                        <w:lang w:val="en-US"/>
+                      </w:rPr>
+                      <m:t>d</m:t>
+                    </m:r>
+                    <m:sSub>
+                      <m:sSubPr>
+                        <m:ctrlPr>
+                          <w:rPr>
+                            <w:rFonts w:ascii="Cambria Math" w:hAnsi="Cambria Math"/>
+                            <w:i/>
+                            <w:lang w:val="en-US"/>
+                          </w:rPr>
+                        </m:ctrlPr>
+                      </m:sSubPr>
+                      <m:e>
+                        <m:r>
+                          <w:rPr>
+                            <w:rFonts w:ascii="Cambria Math" w:hAnsi="Cambria Math"/>
+                            <w:lang w:val="en-US"/>
+                          </w:rPr>
+                          <m:t>C</m:t>
+                        </m:r>
+                      </m:e>
+                      <m:sub>
+                        <m:r>
+                          <w:rPr>
+                            <w:rFonts w:ascii="Cambria Math" w:hAnsi="Cambria Math"/>
+                            <w:lang w:val="en-US"/>
+                          </w:rPr>
+                          <m:t>5,C</m:t>
+                        </m:r>
+                      </m:sub>
+                    </m:sSub>
+                  </m:num>
+                  <m:den>
+                    <m:r>
+                      <w:rPr>
+                        <w:rFonts w:ascii="Cambria Math" w:hAnsi="Cambria Math"/>
+                        <w:lang w:val="en-US"/>
+                      </w:rPr>
+                      <m:t>dt</m:t>
+                    </m:r>
+                  </m:den>
+                </m:f>
+                <m:r>
+                  <w:rPr>
+                    <w:rFonts w:ascii="Cambria Math" w:eastAsiaTheme="minorEastAsia" w:hAnsi="Cambria Math"/>
+                    <w:lang w:val="en-US"/>
+                  </w:rPr>
+                  <m:t>=</m:t>
+                </m:r>
+                <m:f>
+                  <m:fPr>
+                    <m:ctrlPr>
+                      <w:rPr>
+                        <w:rFonts w:ascii="Cambria Math" w:eastAsiaTheme="minorEastAsia" w:hAnsi="Cambria Math"/>
+                        <w:i/>
+                        <w:lang w:val="en-US"/>
+                      </w:rPr>
+                    </m:ctrlPr>
+                  </m:fPr>
+                  <m:num>
+                    <m:r>
+                      <w:rPr>
+                        <w:rFonts w:ascii="Cambria Math" w:eastAsiaTheme="minorEastAsia" w:hAnsi="Cambria Math"/>
+                        <w:lang w:val="en-US"/>
+                      </w:rPr>
+                      <m:t>Q</m:t>
+                    </m:r>
+                    <m:d>
+                      <m:dPr>
+                        <m:ctrlPr>
+                          <w:rPr>
+                            <w:rFonts w:ascii="Cambria Math" w:eastAsiaTheme="minorEastAsia" w:hAnsi="Cambria Math"/>
+                            <w:i/>
+                            <w:lang w:val="en-US"/>
+                          </w:rPr>
+                        </m:ctrlPr>
+                      </m:dPr>
+                      <m:e>
+                        <m:r>
+                          <w:rPr>
+                            <w:rFonts w:ascii="Cambria Math" w:eastAsiaTheme="minorEastAsia" w:hAnsi="Cambria Math"/>
+                            <w:lang w:val="en-US"/>
+                          </w:rPr>
+                          <m:t>t</m:t>
+                        </m:r>
+                      </m:e>
+                    </m:d>
+                  </m:num>
+                  <m:den>
+                    <m:r>
+                      <w:rPr>
+                        <w:rFonts w:ascii="Cambria Math" w:eastAsiaTheme="minorEastAsia" w:hAnsi="Cambria Math"/>
+                        <w:lang w:val="en-US"/>
+                      </w:rPr>
+                      <m:t>N</m:t>
+                    </m:r>
+                  </m:den>
+                </m:f>
+                <m:d>
+                  <m:dPr>
+                    <m:ctrlPr>
+                      <w:rPr>
+                        <w:rFonts w:ascii="Cambria Math" w:eastAsiaTheme="minorEastAsia" w:hAnsi="Cambria Math"/>
+                        <w:i/>
+                        <w:lang w:val="en-US"/>
+                      </w:rPr>
+                    </m:ctrlPr>
+                  </m:dPr>
+                  <m:e>
+                    <m:sSub>
+                      <m:sSubPr>
+                        <m:ctrlPr>
+                          <w:rPr>
+                            <w:rFonts w:ascii="Cambria Math" w:eastAsiaTheme="minorEastAsia" w:hAnsi="Cambria Math"/>
+                            <w:i/>
+                            <w:lang w:val="en-US"/>
+                          </w:rPr>
+                        </m:ctrlPr>
+                      </m:sSubPr>
+                      <m:e>
+                        <m:r>
+                          <w:rPr>
+                            <w:rFonts w:ascii="Cambria Math" w:eastAsiaTheme="minorEastAsia" w:hAnsi="Cambria Math"/>
+                            <w:lang w:val="en-US"/>
+                          </w:rPr>
+                          <m:t>C</m:t>
+                        </m:r>
+                      </m:e>
+                      <m:sub>
+                        <m:r>
+                          <w:rPr>
+                            <w:rFonts w:ascii="Cambria Math" w:eastAsiaTheme="minorEastAsia" w:hAnsi="Cambria Math"/>
+                            <w:lang w:val="en-US"/>
+                          </w:rPr>
+                          <m:t>5,T</m:t>
+                        </m:r>
+                      </m:sub>
+                    </m:sSub>
+                    <m:d>
+                      <m:dPr>
+                        <m:ctrlPr>
+                          <w:rPr>
+                            <w:rFonts w:ascii="Cambria Math" w:eastAsiaTheme="minorEastAsia" w:hAnsi="Cambria Math"/>
+                            <w:i/>
+                            <w:lang w:val="en-US"/>
+                          </w:rPr>
+                        </m:ctrlPr>
+                      </m:dPr>
+                      <m:e>
+                        <m:r>
+                          <w:rPr>
+                            <w:rFonts w:ascii="Cambria Math" w:eastAsiaTheme="minorEastAsia" w:hAnsi="Cambria Math"/>
+                            <w:lang w:val="en-US"/>
+                          </w:rPr>
+                          <m:t>t</m:t>
+                        </m:r>
+                      </m:e>
+                    </m:d>
+                    <m:r>
+                      <w:rPr>
+                        <w:rFonts w:ascii="Cambria Math" w:eastAsiaTheme="minorEastAsia" w:hAnsi="Cambria Math"/>
+                        <w:lang w:val="en-US"/>
+                      </w:rPr>
+                      <m:t>-</m:t>
+                    </m:r>
+                    <m:sSub>
+                      <m:sSubPr>
+                        <m:ctrlPr>
+                          <w:rPr>
+                            <w:rFonts w:ascii="Cambria Math" w:eastAsiaTheme="minorEastAsia" w:hAnsi="Cambria Math"/>
+                            <w:i/>
+                            <w:lang w:val="en-US"/>
+                          </w:rPr>
+                        </m:ctrlPr>
+                      </m:sSubPr>
+                      <m:e>
+                        <m:r>
+                          <w:rPr>
+                            <w:rFonts w:ascii="Cambria Math" w:eastAsiaTheme="minorEastAsia" w:hAnsi="Cambria Math"/>
+                            <w:lang w:val="en-US"/>
+                          </w:rPr>
+                          <m:t>C</m:t>
+                        </m:r>
+                      </m:e>
+                      <m:sub>
+                        <m:r>
+                          <w:rPr>
+                            <w:rFonts w:ascii="Cambria Math" w:eastAsiaTheme="minorEastAsia" w:hAnsi="Cambria Math"/>
+                            <w:lang w:val="en-US"/>
+                          </w:rPr>
+                          <m:t>5,C</m:t>
                         </m:r>
                       </m:sub>
                     </m:sSub>
@@ -3362,914 +4131,6 @@
                 <w:noProof/>
                 <w:lang w:val="en-US"/>
               </w:rPr>
-              <w:t>2</w:t>
-            </w:r>
-            <w:r>
-              <w:rPr>
-                <w:lang w:val="en-US"/>
-              </w:rPr>
-              <w:fldChar w:fldCharType="end"/>
-            </w:r>
-            <w:r>
-              <w:rPr>
-                <w:lang w:val="en-US"/>
-              </w:rPr>
-              <w:t>)</w:t>
-            </w:r>
-          </w:p>
-        </w:tc>
-      </w:tr>
-      <w:tr>
-        <w:trPr>
-          <w:trHeight w:val="794"/>
-        </w:trPr>
-        <w:tc>
-          <w:tcPr>
-            <w:tcW w:w="375" w:type="pct"/>
-            <w:vAlign w:val="center"/>
-          </w:tcPr>
-          <w:p>
-            <w:pPr>
-              <w:jc w:val="center"/>
-              <w:rPr>
-                <w:lang w:val="en-US"/>
-              </w:rPr>
-            </w:pPr>
-          </w:p>
-        </w:tc>
-        <w:tc>
-          <w:tcPr>
-            <w:tcW w:w="4250" w:type="pct"/>
-            <w:vAlign w:val="center"/>
-          </w:tcPr>
-          <w:p>
-            <w:pPr>
-              <w:jc w:val="center"/>
-              <w:rPr>
-                <w:lang w:val="en-US"/>
-              </w:rPr>
-            </w:pPr>
-            <m:oMathPara>
-              <m:oMath>
-                <m:f>
-                  <m:fPr>
-                    <m:ctrlPr>
-                      <w:rPr>
-                        <w:rFonts w:ascii="Cambria Math" w:eastAsiaTheme="minorEastAsia" w:hAnsi="Cambria Math"/>
-                        <w:i/>
-                        <w:lang w:val="en-US"/>
-                      </w:rPr>
-                    </m:ctrlPr>
-                  </m:fPr>
-                  <m:num>
-                    <m:sSub>
-                      <m:sSubPr>
-                        <m:ctrlPr>
-                          <w:rPr>
-                            <w:rFonts w:ascii="Cambria Math" w:eastAsiaTheme="minorEastAsia" w:hAnsi="Cambria Math"/>
-                            <w:i/>
-                            <w:lang w:val="en-US"/>
-                          </w:rPr>
-                        </m:ctrlPr>
-                      </m:sSubPr>
-                      <m:e>
-                        <m:r>
-                          <w:rPr>
-                            <w:rFonts w:ascii="Cambria Math" w:eastAsiaTheme="minorEastAsia" w:hAnsi="Cambria Math"/>
-                            <w:lang w:val="en-US"/>
-                          </w:rPr>
-                          <m:t>V</m:t>
-                        </m:r>
-                      </m:e>
-                      <m:sub>
-                        <m:r>
-                          <w:rPr>
-                            <w:rFonts w:ascii="Cambria Math" w:eastAsiaTheme="minorEastAsia" w:hAnsi="Cambria Math"/>
-                            <w:lang w:val="en-US"/>
-                          </w:rPr>
-                          <m:t>c</m:t>
-                        </m:r>
-                      </m:sub>
-                    </m:sSub>
-                  </m:num>
-                  <m:den>
-                    <m:r>
-                      <w:rPr>
-                        <w:rFonts w:ascii="Cambria Math" w:eastAsiaTheme="minorEastAsia" w:hAnsi="Cambria Math"/>
-                        <w:lang w:val="en-US"/>
-                      </w:rPr>
-                      <m:t>2</m:t>
-                    </m:r>
-                  </m:den>
-                </m:f>
-                <m:f>
-                  <m:fPr>
-                    <m:ctrlPr>
-                      <w:rPr>
-                        <w:rFonts w:ascii="Cambria Math" w:eastAsiaTheme="minorEastAsia" w:hAnsi="Cambria Math"/>
-                        <w:i/>
-                        <w:lang w:val="en-US"/>
-                      </w:rPr>
-                    </m:ctrlPr>
-                  </m:fPr>
-                  <m:num>
-                    <m:r>
-                      <w:rPr>
-                        <w:rFonts w:ascii="Cambria Math" w:hAnsi="Cambria Math"/>
-                        <w:lang w:val="en-US"/>
-                      </w:rPr>
-                      <m:t>d</m:t>
-                    </m:r>
-                    <m:sSub>
-                      <m:sSubPr>
-                        <m:ctrlPr>
-                          <w:rPr>
-                            <w:rFonts w:ascii="Cambria Math" w:hAnsi="Cambria Math"/>
-                            <w:i/>
-                            <w:lang w:val="en-US"/>
-                          </w:rPr>
-                        </m:ctrlPr>
-                      </m:sSubPr>
-                      <m:e>
-                        <m:r>
-                          <w:rPr>
-                            <w:rFonts w:ascii="Cambria Math" w:hAnsi="Cambria Math"/>
-                            <w:lang w:val="en-US"/>
-                          </w:rPr>
-                          <m:t>C</m:t>
-                        </m:r>
-                      </m:e>
-                      <m:sub>
-                        <m:r>
-                          <w:rPr>
-                            <w:rFonts w:ascii="Cambria Math" w:hAnsi="Cambria Math"/>
-                            <w:lang w:val="en-US"/>
-                          </w:rPr>
-                          <m:t>4</m:t>
-                        </m:r>
-                        <m:r>
-                          <w:rPr>
-                            <w:rFonts w:ascii="Cambria Math" w:hAnsi="Cambria Math"/>
-                            <w:lang w:val="en-US"/>
-                          </w:rPr>
-                          <m:t>,C</m:t>
-                        </m:r>
-                      </m:sub>
-                    </m:sSub>
-                  </m:num>
-                  <m:den>
-                    <m:r>
-                      <w:rPr>
-                        <w:rFonts w:ascii="Cambria Math" w:hAnsi="Cambria Math"/>
-                        <w:lang w:val="en-US"/>
-                      </w:rPr>
-                      <m:t>dt</m:t>
-                    </m:r>
-                  </m:den>
-                </m:f>
-                <m:r>
-                  <w:rPr>
-                    <w:rFonts w:ascii="Cambria Math" w:eastAsiaTheme="minorEastAsia" w:hAnsi="Cambria Math"/>
-                    <w:lang w:val="en-US"/>
-                  </w:rPr>
-                  <m:t>=</m:t>
-                </m:r>
-                <m:f>
-                  <m:fPr>
-                    <m:ctrlPr>
-                      <w:rPr>
-                        <w:rFonts w:ascii="Cambria Math" w:eastAsiaTheme="minorEastAsia" w:hAnsi="Cambria Math"/>
-                        <w:i/>
-                        <w:lang w:val="en-US"/>
-                      </w:rPr>
-                    </m:ctrlPr>
-                  </m:fPr>
-                  <m:num>
-                    <m:r>
-                      <w:rPr>
-                        <w:rFonts w:ascii="Cambria Math" w:eastAsiaTheme="minorEastAsia" w:hAnsi="Cambria Math"/>
-                        <w:lang w:val="en-US"/>
-                      </w:rPr>
-                      <m:t>Q</m:t>
-                    </m:r>
-                    <m:d>
-                      <m:dPr>
-                        <m:ctrlPr>
-                          <w:rPr>
-                            <w:rFonts w:ascii="Cambria Math" w:eastAsiaTheme="minorEastAsia" w:hAnsi="Cambria Math"/>
-                            <w:i/>
-                            <w:lang w:val="en-US"/>
-                          </w:rPr>
-                        </m:ctrlPr>
-                      </m:dPr>
-                      <m:e>
-                        <m:r>
-                          <w:rPr>
-                            <w:rFonts w:ascii="Cambria Math" w:eastAsiaTheme="minorEastAsia" w:hAnsi="Cambria Math"/>
-                            <w:lang w:val="en-US"/>
-                          </w:rPr>
-                          <m:t>t</m:t>
-                        </m:r>
-                      </m:e>
-                    </m:d>
-                  </m:num>
-                  <m:den>
-                    <m:r>
-                      <w:rPr>
-                        <w:rFonts w:ascii="Cambria Math" w:eastAsiaTheme="minorEastAsia" w:hAnsi="Cambria Math"/>
-                        <w:lang w:val="en-US"/>
-                      </w:rPr>
-                      <m:t>N</m:t>
-                    </m:r>
-                  </m:den>
-                </m:f>
-                <m:d>
-                  <m:dPr>
-                    <m:ctrlPr>
-                      <w:rPr>
-                        <w:rFonts w:ascii="Cambria Math" w:eastAsiaTheme="minorEastAsia" w:hAnsi="Cambria Math"/>
-                        <w:i/>
-                        <w:lang w:val="en-US"/>
-                      </w:rPr>
-                    </m:ctrlPr>
-                  </m:dPr>
-                  <m:e>
-                    <m:sSub>
-                      <m:sSubPr>
-                        <m:ctrlPr>
-                          <w:rPr>
-                            <w:rFonts w:ascii="Cambria Math" w:eastAsiaTheme="minorEastAsia" w:hAnsi="Cambria Math"/>
-                            <w:i/>
-                            <w:lang w:val="en-US"/>
-                          </w:rPr>
-                        </m:ctrlPr>
-                      </m:sSubPr>
-                      <m:e>
-                        <m:r>
-                          <w:rPr>
-                            <w:rFonts w:ascii="Cambria Math" w:eastAsiaTheme="minorEastAsia" w:hAnsi="Cambria Math"/>
-                            <w:lang w:val="en-US"/>
-                          </w:rPr>
-                          <m:t>C</m:t>
-                        </m:r>
-                      </m:e>
-                      <m:sub>
-                        <m:r>
-                          <w:rPr>
-                            <w:rFonts w:ascii="Cambria Math" w:eastAsiaTheme="minorEastAsia" w:hAnsi="Cambria Math"/>
-                            <w:lang w:val="en-US"/>
-                          </w:rPr>
-                          <m:t>4</m:t>
-                        </m:r>
-                        <m:r>
-                          <w:rPr>
-                            <w:rFonts w:ascii="Cambria Math" w:eastAsiaTheme="minorEastAsia" w:hAnsi="Cambria Math"/>
-                            <w:lang w:val="en-US"/>
-                          </w:rPr>
-                          <m:t>,T</m:t>
-                        </m:r>
-                      </m:sub>
-                    </m:sSub>
-                    <m:d>
-                      <m:dPr>
-                        <m:ctrlPr>
-                          <w:rPr>
-                            <w:rFonts w:ascii="Cambria Math" w:eastAsiaTheme="minorEastAsia" w:hAnsi="Cambria Math"/>
-                            <w:i/>
-                            <w:lang w:val="en-US"/>
-                          </w:rPr>
-                        </m:ctrlPr>
-                      </m:dPr>
-                      <m:e>
-                        <m:r>
-                          <w:rPr>
-                            <w:rFonts w:ascii="Cambria Math" w:eastAsiaTheme="minorEastAsia" w:hAnsi="Cambria Math"/>
-                            <w:lang w:val="en-US"/>
-                          </w:rPr>
-                          <m:t>t</m:t>
-                        </m:r>
-                      </m:e>
-                    </m:d>
-                    <m:r>
-                      <w:rPr>
-                        <w:rFonts w:ascii="Cambria Math" w:eastAsiaTheme="minorEastAsia" w:hAnsi="Cambria Math"/>
-                        <w:lang w:val="en-US"/>
-                      </w:rPr>
-                      <m:t>-</m:t>
-                    </m:r>
-                    <m:sSub>
-                      <m:sSubPr>
-                        <m:ctrlPr>
-                          <w:rPr>
-                            <w:rFonts w:ascii="Cambria Math" w:eastAsiaTheme="minorEastAsia" w:hAnsi="Cambria Math"/>
-                            <w:i/>
-                            <w:lang w:val="en-US"/>
-                          </w:rPr>
-                        </m:ctrlPr>
-                      </m:sSubPr>
-                      <m:e>
-                        <m:r>
-                          <w:rPr>
-                            <w:rFonts w:ascii="Cambria Math" w:eastAsiaTheme="minorEastAsia" w:hAnsi="Cambria Math"/>
-                            <w:lang w:val="en-US"/>
-                          </w:rPr>
-                          <m:t>C</m:t>
-                        </m:r>
-                      </m:e>
-                      <m:sub>
-                        <m:r>
-                          <w:rPr>
-                            <w:rFonts w:ascii="Cambria Math" w:eastAsiaTheme="minorEastAsia" w:hAnsi="Cambria Math"/>
-                            <w:lang w:val="en-US"/>
-                          </w:rPr>
-                          <m:t>4</m:t>
-                        </m:r>
-                        <m:r>
-                          <w:rPr>
-                            <w:rFonts w:ascii="Cambria Math" w:eastAsiaTheme="minorEastAsia" w:hAnsi="Cambria Math"/>
-                            <w:lang w:val="en-US"/>
-                          </w:rPr>
-                          <m:t>,C</m:t>
-                        </m:r>
-                      </m:sub>
-                    </m:sSub>
-                    <m:d>
-                      <m:dPr>
-                        <m:ctrlPr>
-                          <w:rPr>
-                            <w:rFonts w:ascii="Cambria Math" w:eastAsiaTheme="minorEastAsia" w:hAnsi="Cambria Math"/>
-                            <w:i/>
-                            <w:lang w:val="en-US"/>
-                          </w:rPr>
-                        </m:ctrlPr>
-                      </m:dPr>
-                      <m:e>
-                        <m:r>
-                          <w:rPr>
-                            <w:rFonts w:ascii="Cambria Math" w:eastAsiaTheme="minorEastAsia" w:hAnsi="Cambria Math"/>
-                            <w:lang w:val="en-US"/>
-                          </w:rPr>
-                          <m:t>t</m:t>
-                        </m:r>
-                      </m:e>
-                    </m:d>
-                  </m:e>
-                </m:d>
-                <m:r>
-                  <w:rPr>
-                    <w:rFonts w:ascii="Cambria Math" w:eastAsiaTheme="minorEastAsia" w:hAnsi="Cambria Math"/>
-                    <w:lang w:val="en-US"/>
-                  </w:rPr>
-                  <m:t>-</m:t>
-                </m:r>
-                <m:f>
-                  <m:fPr>
-                    <m:ctrlPr>
-                      <w:rPr>
-                        <w:rFonts w:ascii="Cambria Math" w:eastAsiaTheme="minorEastAsia" w:hAnsi="Cambria Math"/>
-                        <w:i/>
-                        <w:lang w:val="en-US"/>
-                      </w:rPr>
-                    </m:ctrlPr>
-                  </m:fPr>
-                  <m:num>
-                    <m:r>
-                      <w:rPr>
-                        <w:rFonts w:ascii="Cambria Math" w:eastAsiaTheme="minorEastAsia" w:hAnsi="Cambria Math"/>
-                        <w:lang w:val="en-US"/>
-                      </w:rPr>
-                      <m:t>I</m:t>
-                    </m:r>
-                    <m:d>
-                      <m:dPr>
-                        <m:ctrlPr>
-                          <w:rPr>
-                            <w:rFonts w:ascii="Cambria Math" w:eastAsiaTheme="minorEastAsia" w:hAnsi="Cambria Math"/>
-                            <w:i/>
-                            <w:lang w:val="en-US"/>
-                          </w:rPr>
-                        </m:ctrlPr>
-                      </m:dPr>
-                      <m:e>
-                        <m:r>
-                          <w:rPr>
-                            <w:rFonts w:ascii="Cambria Math" w:eastAsiaTheme="minorEastAsia" w:hAnsi="Cambria Math"/>
-                            <w:lang w:val="en-US"/>
-                          </w:rPr>
-                          <m:t>t</m:t>
-                        </m:r>
-                      </m:e>
-                    </m:d>
-                  </m:num>
-                  <m:den>
-                    <m:r>
-                      <w:rPr>
-                        <w:rFonts w:ascii="Cambria Math" w:eastAsiaTheme="minorEastAsia" w:hAnsi="Cambria Math"/>
-                        <w:lang w:val="en-US"/>
-                      </w:rPr>
-                      <m:t>zF</m:t>
-                    </m:r>
-                  </m:den>
-                </m:f>
-              </m:oMath>
-            </m:oMathPara>
-          </w:p>
-        </w:tc>
-        <w:tc>
-          <w:tcPr>
-            <w:tcW w:w="1667" w:type="pct"/>
-            <w:vAlign w:val="center"/>
-          </w:tcPr>
-          <w:p>
-            <w:pPr>
-              <w:jc w:val="center"/>
-              <w:rPr>
-                <w:lang w:val="en-US"/>
-              </w:rPr>
-            </w:pPr>
-            <w:r>
-              <w:rPr>
-                <w:lang w:val="en-US"/>
-              </w:rPr>
-              <w:t>(</w:t>
-            </w:r>
-            <w:r>
-              <w:rPr>
-                <w:lang w:val="en-US"/>
-              </w:rPr>
-              <w:fldChar w:fldCharType="begin"/>
-            </w:r>
-            <w:r>
-              <w:rPr>
-                <w:lang w:val="en-US"/>
-              </w:rPr>
-              <w:instrText xml:space="preserve"> SEQ Equation \* ARABIC </w:instrText>
-            </w:r>
-            <w:r>
-              <w:rPr>
-                <w:lang w:val="en-US"/>
-              </w:rPr>
-              <w:fldChar w:fldCharType="separate"/>
-            </w:r>
-            <w:r>
-              <w:rPr>
-                <w:noProof/>
-                <w:lang w:val="en-US"/>
-              </w:rPr>
-              <w:t>3</w:t>
-            </w:r>
-            <w:r>
-              <w:rPr>
-                <w:lang w:val="en-US"/>
-              </w:rPr>
-              <w:fldChar w:fldCharType="end"/>
-            </w:r>
-            <w:r>
-              <w:rPr>
-                <w:lang w:val="en-US"/>
-              </w:rPr>
-              <w:t>)</w:t>
-            </w:r>
-          </w:p>
-        </w:tc>
-      </w:tr>
-      <w:tr>
-        <w:trPr>
-          <w:trHeight w:val="794"/>
-        </w:trPr>
-        <w:tc>
-          <w:tcPr>
-            <w:tcW w:w="375" w:type="pct"/>
-            <w:vAlign w:val="center"/>
-          </w:tcPr>
-          <w:p>
-            <w:pPr>
-              <w:jc w:val="center"/>
-              <w:rPr>
-                <w:lang w:val="en-US"/>
-              </w:rPr>
-            </w:pPr>
-          </w:p>
-        </w:tc>
-        <w:tc>
-          <w:tcPr>
-            <w:tcW w:w="4250" w:type="pct"/>
-            <w:vAlign w:val="center"/>
-          </w:tcPr>
-          <w:p>
-            <w:pPr>
-              <w:jc w:val="center"/>
-              <w:rPr>
-                <w:lang w:val="en-US"/>
-              </w:rPr>
-            </w:pPr>
-            <m:oMathPara>
-              <m:oMath>
-                <m:f>
-                  <m:fPr>
-                    <m:ctrlPr>
-                      <w:rPr>
-                        <w:rFonts w:ascii="Cambria Math" w:eastAsiaTheme="minorEastAsia" w:hAnsi="Cambria Math"/>
-                        <w:i/>
-                        <w:lang w:val="en-US"/>
-                      </w:rPr>
-                    </m:ctrlPr>
-                  </m:fPr>
-                  <m:num>
-                    <m:sSub>
-                      <m:sSubPr>
-                        <m:ctrlPr>
-                          <w:rPr>
-                            <w:rFonts w:ascii="Cambria Math" w:eastAsiaTheme="minorEastAsia" w:hAnsi="Cambria Math"/>
-                            <w:i/>
-                            <w:lang w:val="en-US"/>
-                          </w:rPr>
-                        </m:ctrlPr>
-                      </m:sSubPr>
-                      <m:e>
-                        <m:r>
-                          <w:rPr>
-                            <w:rFonts w:ascii="Cambria Math" w:eastAsiaTheme="minorEastAsia" w:hAnsi="Cambria Math"/>
-                            <w:lang w:val="en-US"/>
-                          </w:rPr>
-                          <m:t>V</m:t>
-                        </m:r>
-                      </m:e>
-                      <m:sub>
-                        <m:r>
-                          <w:rPr>
-                            <w:rFonts w:ascii="Cambria Math" w:eastAsiaTheme="minorEastAsia" w:hAnsi="Cambria Math"/>
-                            <w:lang w:val="en-US"/>
-                          </w:rPr>
-                          <m:t>c</m:t>
-                        </m:r>
-                      </m:sub>
-                    </m:sSub>
-                  </m:num>
-                  <m:den>
-                    <m:r>
-                      <w:rPr>
-                        <w:rFonts w:ascii="Cambria Math" w:eastAsiaTheme="minorEastAsia" w:hAnsi="Cambria Math"/>
-                        <w:lang w:val="en-US"/>
-                      </w:rPr>
-                      <m:t>2</m:t>
-                    </m:r>
-                  </m:den>
-                </m:f>
-                <m:f>
-                  <m:fPr>
-                    <m:ctrlPr>
-                      <w:rPr>
-                        <w:rFonts w:ascii="Cambria Math" w:eastAsiaTheme="minorEastAsia" w:hAnsi="Cambria Math"/>
-                        <w:i/>
-                        <w:lang w:val="en-US"/>
-                      </w:rPr>
-                    </m:ctrlPr>
-                  </m:fPr>
-                  <m:num>
-                    <m:r>
-                      <w:rPr>
-                        <w:rFonts w:ascii="Cambria Math" w:hAnsi="Cambria Math"/>
-                        <w:lang w:val="en-US"/>
-                      </w:rPr>
-                      <m:t>d</m:t>
-                    </m:r>
-                    <m:sSub>
-                      <m:sSubPr>
-                        <m:ctrlPr>
-                          <w:rPr>
-                            <w:rFonts w:ascii="Cambria Math" w:hAnsi="Cambria Math"/>
-                            <w:i/>
-                            <w:lang w:val="en-US"/>
-                          </w:rPr>
-                        </m:ctrlPr>
-                      </m:sSubPr>
-                      <m:e>
-                        <m:r>
-                          <w:rPr>
-                            <w:rFonts w:ascii="Cambria Math" w:hAnsi="Cambria Math"/>
-                            <w:lang w:val="en-US"/>
-                          </w:rPr>
-                          <m:t>C</m:t>
-                        </m:r>
-                      </m:e>
-                      <m:sub>
-                        <m:r>
-                          <w:rPr>
-                            <w:rFonts w:ascii="Cambria Math" w:hAnsi="Cambria Math"/>
-                            <w:lang w:val="en-US"/>
-                          </w:rPr>
-                          <m:t>5</m:t>
-                        </m:r>
-                        <m:r>
-                          <w:rPr>
-                            <w:rFonts w:ascii="Cambria Math" w:hAnsi="Cambria Math"/>
-                            <w:lang w:val="en-US"/>
-                          </w:rPr>
-                          <m:t>,C</m:t>
-                        </m:r>
-                      </m:sub>
-                    </m:sSub>
-                  </m:num>
-                  <m:den>
-                    <m:r>
-                      <w:rPr>
-                        <w:rFonts w:ascii="Cambria Math" w:hAnsi="Cambria Math"/>
-                        <w:lang w:val="en-US"/>
-                      </w:rPr>
-                      <m:t>dt</m:t>
-                    </m:r>
-                  </m:den>
-                </m:f>
-                <m:r>
-                  <w:rPr>
-                    <w:rFonts w:ascii="Cambria Math" w:eastAsiaTheme="minorEastAsia" w:hAnsi="Cambria Math"/>
-                    <w:lang w:val="en-US"/>
-                  </w:rPr>
-                  <m:t>=</m:t>
-                </m:r>
-                <m:f>
-                  <m:fPr>
-                    <m:ctrlPr>
-                      <w:rPr>
-                        <w:rFonts w:ascii="Cambria Math" w:eastAsiaTheme="minorEastAsia" w:hAnsi="Cambria Math"/>
-                        <w:i/>
-                        <w:lang w:val="en-US"/>
-                      </w:rPr>
-                    </m:ctrlPr>
-                  </m:fPr>
-                  <m:num>
-                    <m:r>
-                      <w:rPr>
-                        <w:rFonts w:ascii="Cambria Math" w:eastAsiaTheme="minorEastAsia" w:hAnsi="Cambria Math"/>
-                        <w:lang w:val="en-US"/>
-                      </w:rPr>
-                      <m:t>Q</m:t>
-                    </m:r>
-                    <m:d>
-                      <m:dPr>
-                        <m:ctrlPr>
-                          <w:rPr>
-                            <w:rFonts w:ascii="Cambria Math" w:eastAsiaTheme="minorEastAsia" w:hAnsi="Cambria Math"/>
-                            <w:i/>
-                            <w:lang w:val="en-US"/>
-                          </w:rPr>
-                        </m:ctrlPr>
-                      </m:dPr>
-                      <m:e>
-                        <m:r>
-                          <w:rPr>
-                            <w:rFonts w:ascii="Cambria Math" w:eastAsiaTheme="minorEastAsia" w:hAnsi="Cambria Math"/>
-                            <w:lang w:val="en-US"/>
-                          </w:rPr>
-                          <m:t>t</m:t>
-                        </m:r>
-                      </m:e>
-                    </m:d>
-                  </m:num>
-                  <m:den>
-                    <m:r>
-                      <w:rPr>
-                        <w:rFonts w:ascii="Cambria Math" w:eastAsiaTheme="minorEastAsia" w:hAnsi="Cambria Math"/>
-                        <w:lang w:val="en-US"/>
-                      </w:rPr>
-                      <m:t>N</m:t>
-                    </m:r>
-                  </m:den>
-                </m:f>
-                <m:d>
-                  <m:dPr>
-                    <m:ctrlPr>
-                      <w:rPr>
-                        <w:rFonts w:ascii="Cambria Math" w:eastAsiaTheme="minorEastAsia" w:hAnsi="Cambria Math"/>
-                        <w:i/>
-                        <w:lang w:val="en-US"/>
-                      </w:rPr>
-                    </m:ctrlPr>
-                  </m:dPr>
-                  <m:e>
-                    <m:sSub>
-                      <m:sSubPr>
-                        <m:ctrlPr>
-                          <w:rPr>
-                            <w:rFonts w:ascii="Cambria Math" w:eastAsiaTheme="minorEastAsia" w:hAnsi="Cambria Math"/>
-                            <w:i/>
-                            <w:lang w:val="en-US"/>
-                          </w:rPr>
-                        </m:ctrlPr>
-                      </m:sSubPr>
-                      <m:e>
-                        <m:r>
-                          <w:rPr>
-                            <w:rFonts w:ascii="Cambria Math" w:eastAsiaTheme="minorEastAsia" w:hAnsi="Cambria Math"/>
-                            <w:lang w:val="en-US"/>
-                          </w:rPr>
-                          <m:t>C</m:t>
-                        </m:r>
-                      </m:e>
-                      <m:sub>
-                        <m:r>
-                          <w:rPr>
-                            <w:rFonts w:ascii="Cambria Math" w:eastAsiaTheme="minorEastAsia" w:hAnsi="Cambria Math"/>
-                            <w:lang w:val="en-US"/>
-                          </w:rPr>
-                          <m:t>5</m:t>
-                        </m:r>
-                        <m:r>
-                          <w:rPr>
-                            <w:rFonts w:ascii="Cambria Math" w:eastAsiaTheme="minorEastAsia" w:hAnsi="Cambria Math"/>
-                            <w:lang w:val="en-US"/>
-                          </w:rPr>
-                          <m:t>,T</m:t>
-                        </m:r>
-                      </m:sub>
-                    </m:sSub>
-                    <m:d>
-                      <m:dPr>
-                        <m:ctrlPr>
-                          <w:rPr>
-                            <w:rFonts w:ascii="Cambria Math" w:eastAsiaTheme="minorEastAsia" w:hAnsi="Cambria Math"/>
-                            <w:i/>
-                            <w:lang w:val="en-US"/>
-                          </w:rPr>
-                        </m:ctrlPr>
-                      </m:dPr>
-                      <m:e>
-                        <m:r>
-                          <w:rPr>
-                            <w:rFonts w:ascii="Cambria Math" w:eastAsiaTheme="minorEastAsia" w:hAnsi="Cambria Math"/>
-                            <w:lang w:val="en-US"/>
-                          </w:rPr>
-                          <m:t>t</m:t>
-                        </m:r>
-                      </m:e>
-                    </m:d>
-                    <m:r>
-                      <w:rPr>
-                        <w:rFonts w:ascii="Cambria Math" w:eastAsiaTheme="minorEastAsia" w:hAnsi="Cambria Math"/>
-                        <w:lang w:val="en-US"/>
-                      </w:rPr>
-                      <m:t>-</m:t>
-                    </m:r>
-                    <m:sSub>
-                      <m:sSubPr>
-                        <m:ctrlPr>
-                          <w:rPr>
-                            <w:rFonts w:ascii="Cambria Math" w:eastAsiaTheme="minorEastAsia" w:hAnsi="Cambria Math"/>
-                            <w:i/>
-                            <w:lang w:val="en-US"/>
-                          </w:rPr>
-                        </m:ctrlPr>
-                      </m:sSubPr>
-                      <m:e>
-                        <m:r>
-                          <w:rPr>
-                            <w:rFonts w:ascii="Cambria Math" w:eastAsiaTheme="minorEastAsia" w:hAnsi="Cambria Math"/>
-                            <w:lang w:val="en-US"/>
-                          </w:rPr>
-                          <m:t>C</m:t>
-                        </m:r>
-                      </m:e>
-                      <m:sub>
-                        <m:r>
-                          <w:rPr>
-                            <w:rFonts w:ascii="Cambria Math" w:eastAsiaTheme="minorEastAsia" w:hAnsi="Cambria Math"/>
-                            <w:lang w:val="en-US"/>
-                          </w:rPr>
-                          <m:t>5</m:t>
-                        </m:r>
-                        <m:r>
-                          <w:rPr>
-                            <w:rFonts w:ascii="Cambria Math" w:eastAsiaTheme="minorEastAsia" w:hAnsi="Cambria Math"/>
-                            <w:lang w:val="en-US"/>
-                          </w:rPr>
-                          <m:t>,C</m:t>
-                        </m:r>
-                      </m:sub>
-                    </m:sSub>
-                    <m:d>
-                      <m:dPr>
-                        <m:ctrlPr>
-                          <w:rPr>
-                            <w:rFonts w:ascii="Cambria Math" w:eastAsiaTheme="minorEastAsia" w:hAnsi="Cambria Math"/>
-                            <w:i/>
-                            <w:lang w:val="en-US"/>
-                          </w:rPr>
-                        </m:ctrlPr>
-                      </m:dPr>
-                      <m:e>
-                        <m:r>
-                          <w:rPr>
-                            <w:rFonts w:ascii="Cambria Math" w:eastAsiaTheme="minorEastAsia" w:hAnsi="Cambria Math"/>
-                            <w:lang w:val="en-US"/>
-                          </w:rPr>
-                          <m:t>t</m:t>
-                        </m:r>
-                      </m:e>
-                    </m:d>
-                  </m:e>
-                </m:d>
-                <m:r>
-                  <w:rPr>
-                    <w:rFonts w:ascii="Cambria Math" w:eastAsiaTheme="minorEastAsia" w:hAnsi="Cambria Math"/>
-                    <w:lang w:val="en-US"/>
-                  </w:rPr>
-                  <m:t>+</m:t>
-                </m:r>
-                <m:f>
-                  <m:fPr>
-                    <m:ctrlPr>
-                      <w:rPr>
-                        <w:rFonts w:ascii="Cambria Math" w:eastAsiaTheme="minorEastAsia" w:hAnsi="Cambria Math"/>
-                        <w:i/>
-                        <w:lang w:val="en-US"/>
-                      </w:rPr>
-                    </m:ctrlPr>
-                  </m:fPr>
-                  <m:num>
-                    <m:r>
-                      <w:rPr>
-                        <w:rFonts w:ascii="Cambria Math" w:eastAsiaTheme="minorEastAsia" w:hAnsi="Cambria Math"/>
-                        <w:lang w:val="en-US"/>
-                      </w:rPr>
-                      <m:t>I</m:t>
-                    </m:r>
-                    <m:d>
-                      <m:dPr>
-                        <m:ctrlPr>
-                          <w:rPr>
-                            <w:rFonts w:ascii="Cambria Math" w:eastAsiaTheme="minorEastAsia" w:hAnsi="Cambria Math"/>
-                            <w:i/>
-                            <w:lang w:val="en-US"/>
-                          </w:rPr>
-                        </m:ctrlPr>
-                      </m:dPr>
-                      <m:e>
-                        <m:r>
-                          <w:rPr>
-                            <w:rFonts w:ascii="Cambria Math" w:eastAsiaTheme="minorEastAsia" w:hAnsi="Cambria Math"/>
-                            <w:lang w:val="en-US"/>
-                          </w:rPr>
-                          <m:t>t</m:t>
-                        </m:r>
-                      </m:e>
-                    </m:d>
-                  </m:num>
-                  <m:den>
-                    <m:r>
-                      <w:rPr>
-                        <w:rFonts w:ascii="Cambria Math" w:eastAsiaTheme="minorEastAsia" w:hAnsi="Cambria Math"/>
-                        <w:lang w:val="en-US"/>
-                      </w:rPr>
-                      <m:t>zF</m:t>
-                    </m:r>
-                  </m:den>
-                </m:f>
-              </m:oMath>
-            </m:oMathPara>
-          </w:p>
-        </w:tc>
-        <w:tc>
-          <w:tcPr>
-            <w:tcW w:w="1667" w:type="pct"/>
-            <w:vAlign w:val="center"/>
-          </w:tcPr>
-          <w:p>
-            <w:pPr>
-              <w:jc w:val="center"/>
-              <w:rPr>
-                <w:lang w:val="en-US"/>
-              </w:rPr>
-            </w:pPr>
-            <w:r>
-              <w:rPr>
-                <w:lang w:val="en-US"/>
-              </w:rPr>
-              <w:t>(</w:t>
-            </w:r>
-            <w:r>
-              <w:rPr>
-                <w:lang w:val="en-US"/>
-              </w:rPr>
-              <w:fldChar w:fldCharType="begin"/>
-            </w:r>
-            <w:r>
-              <w:rPr>
-                <w:lang w:val="en-US"/>
-              </w:rPr>
-              <w:instrText xml:space="preserve"> SEQ Equation \* ARABIC </w:instrText>
-            </w:r>
-            <w:r>
-              <w:rPr>
-                <w:lang w:val="en-US"/>
-              </w:rPr>
-              <w:fldChar w:fldCharType="separate"/>
-            </w:r>
-            <w:r>
-              <w:rPr>
-                <w:noProof/>
-                <w:lang w:val="en-US"/>
-              </w:rPr>
               <w:t>4</w:t>
             </w:r>
             <w:r>
@@ -4295,6 +4156,467 @@
         </w:rPr>
       </w:pPr>
     </w:p>
+    <w:tbl>
+      <w:tblPr>
+        <w:tblStyle w:val="Tablaconcuadrcula"/>
+        <w:tblW w:w="5000" w:type="pct"/>
+        <w:tblLook w:val="04A0" w:firstRow="1" w:lastRow="0" w:firstColumn="1" w:lastColumn="0" w:noHBand="0" w:noVBand="1"/>
+      </w:tblPr>
+      <w:tblGrid>
+        <w:gridCol w:w="637"/>
+        <w:gridCol w:w="7220"/>
+        <w:gridCol w:w="637"/>
+      </w:tblGrid>
+      <w:tr>
+        <w:trPr>
+          <w:trHeight w:val="794"/>
+        </w:trPr>
+        <w:tc>
+          <w:tcPr>
+            <w:tcW w:w="375" w:type="pct"/>
+            <w:vAlign w:val="center"/>
+          </w:tcPr>
+          <w:p>
+            <w:pPr>
+              <w:jc w:val="center"/>
+              <w:rPr>
+                <w:lang w:val="en-US"/>
+              </w:rPr>
+            </w:pPr>
+          </w:p>
+        </w:tc>
+        <w:tc>
+          <w:tcPr>
+            <w:tcW w:w="4250" w:type="pct"/>
+            <w:vAlign w:val="center"/>
+          </w:tcPr>
+          <w:p>
+            <w:pPr>
+              <w:jc w:val="center"/>
+              <w:rPr>
+                <w:lang w:val="en-US"/>
+              </w:rPr>
+            </w:pPr>
+            <m:oMathPara>
+              <m:oMath>
+                <m:sSub>
+                  <m:sSubPr>
+                    <m:ctrlPr>
+                      <w:rPr>
+                        <w:rFonts w:ascii="Cambria Math" w:hAnsi="Cambria Math"/>
+                        <w:i/>
+                        <w:lang w:val="en-US"/>
+                      </w:rPr>
+                    </m:ctrlPr>
+                  </m:sSubPr>
+                  <m:e>
+                    <m:r>
+                      <w:rPr>
+                        <w:rFonts w:ascii="Cambria Math" w:hAnsi="Cambria Math"/>
+                        <w:lang w:val="en-US"/>
+                      </w:rPr>
+                      <m:t>C</m:t>
+                    </m:r>
+                  </m:e>
+                  <m:sub>
+                    <m:r>
+                      <w:rPr>
+                        <w:rFonts w:ascii="Cambria Math" w:hAnsi="Cambria Math"/>
+                        <w:lang w:val="en-US"/>
+                      </w:rPr>
+                      <m:t>2,C</m:t>
+                    </m:r>
+                  </m:sub>
+                </m:sSub>
+                <m:d>
+                  <m:dPr>
+                    <m:ctrlPr>
+                      <w:rPr>
+                        <w:rFonts w:ascii="Cambria Math" w:hAnsi="Cambria Math"/>
+                        <w:i/>
+                        <w:lang w:val="en-US"/>
+                      </w:rPr>
+                    </m:ctrlPr>
+                  </m:dPr>
+                  <m:e>
+                    <m:r>
+                      <w:rPr>
+                        <w:rFonts w:ascii="Cambria Math" w:hAnsi="Cambria Math"/>
+                        <w:lang w:val="en-US"/>
+                      </w:rPr>
+                      <m:t>t</m:t>
+                    </m:r>
+                  </m:e>
+                </m:d>
+                <m:r>
+                  <w:rPr>
+                    <w:rFonts w:ascii="Cambria Math" w:hAnsi="Cambria Math"/>
+                    <w:lang w:val="en-US"/>
+                  </w:rPr>
+                  <m:t>=</m:t>
+                </m:r>
+                <m:f>
+                  <m:fPr>
+                    <m:ctrlPr>
+                      <w:rPr>
+                        <w:rFonts w:ascii="Cambria Math" w:eastAsiaTheme="minorEastAsia" w:hAnsi="Cambria Math"/>
+                        <w:i/>
+                        <w:lang w:val="en-US"/>
+                      </w:rPr>
+                    </m:ctrlPr>
+                  </m:fPr>
+                  <m:num>
+                    <m:r>
+                      <w:rPr>
+                        <w:rFonts w:ascii="Cambria Math" w:eastAsiaTheme="minorEastAsia" w:hAnsi="Cambria Math"/>
+                        <w:lang w:val="en-US"/>
+                      </w:rPr>
+                      <m:t>2</m:t>
+                    </m:r>
+                  </m:num>
+                  <m:den>
+                    <m:sSub>
+                      <m:sSubPr>
+                        <m:ctrlPr>
+                          <w:rPr>
+                            <w:rFonts w:ascii="Cambria Math" w:eastAsiaTheme="minorEastAsia" w:hAnsi="Cambria Math"/>
+                            <w:i/>
+                            <w:lang w:val="en-US"/>
+                          </w:rPr>
+                        </m:ctrlPr>
+                      </m:sSubPr>
+                      <m:e>
+                        <m:r>
+                          <w:rPr>
+                            <w:rFonts w:ascii="Cambria Math" w:eastAsiaTheme="minorEastAsia" w:hAnsi="Cambria Math"/>
+                            <w:lang w:val="en-US"/>
+                          </w:rPr>
+                          <m:t>V</m:t>
+                        </m:r>
+                      </m:e>
+                      <m:sub>
+                        <m:r>
+                          <w:rPr>
+                            <w:rFonts w:ascii="Cambria Math" w:eastAsiaTheme="minorEastAsia" w:hAnsi="Cambria Math"/>
+                            <w:lang w:val="en-US"/>
+                          </w:rPr>
+                          <m:t>c</m:t>
+                        </m:r>
+                      </m:sub>
+                    </m:sSub>
+                  </m:den>
+                </m:f>
+                <m:nary>
+                  <m:naryPr>
+                    <m:limLoc m:val="undOvr"/>
+                    <m:subHide m:val="1"/>
+                    <m:supHide m:val="1"/>
+                    <m:ctrlPr>
+                      <w:rPr>
+                        <w:rFonts w:ascii="Cambria Math" w:hAnsi="Cambria Math"/>
+                        <w:i/>
+                        <w:lang w:val="en-US"/>
+                      </w:rPr>
+                    </m:ctrlPr>
+                  </m:naryPr>
+                  <m:sub/>
+                  <m:sup/>
+                  <m:e>
+                    <m:f>
+                      <m:fPr>
+                        <m:ctrlPr>
+                          <w:rPr>
+                            <w:rFonts w:ascii="Cambria Math" w:eastAsiaTheme="minorEastAsia" w:hAnsi="Cambria Math"/>
+                            <w:i/>
+                            <w:lang w:val="en-US"/>
+                          </w:rPr>
+                        </m:ctrlPr>
+                      </m:fPr>
+                      <m:num>
+                        <m:r>
+                          <w:rPr>
+                            <w:rFonts w:ascii="Cambria Math" w:eastAsiaTheme="minorEastAsia" w:hAnsi="Cambria Math"/>
+                            <w:lang w:val="en-US"/>
+                          </w:rPr>
+                          <m:t>Q</m:t>
+                        </m:r>
+                        <m:d>
+                          <m:dPr>
+                            <m:ctrlPr>
+                              <w:rPr>
+                                <w:rFonts w:ascii="Cambria Math" w:eastAsiaTheme="minorEastAsia" w:hAnsi="Cambria Math"/>
+                                <w:i/>
+                                <w:lang w:val="en-US"/>
+                              </w:rPr>
+                            </m:ctrlPr>
+                          </m:dPr>
+                          <m:e>
+                            <m:r>
+                              <w:rPr>
+                                <w:rFonts w:ascii="Cambria Math" w:eastAsiaTheme="minorEastAsia" w:hAnsi="Cambria Math"/>
+                                <w:lang w:val="en-US"/>
+                              </w:rPr>
+                              <m:t>t</m:t>
+                            </m:r>
+                          </m:e>
+                        </m:d>
+                      </m:num>
+                      <m:den>
+                        <m:r>
+                          <w:rPr>
+                            <w:rFonts w:ascii="Cambria Math" w:eastAsiaTheme="minorEastAsia" w:hAnsi="Cambria Math"/>
+                            <w:lang w:val="en-US"/>
+                          </w:rPr>
+                          <m:t>N</m:t>
+                        </m:r>
+                      </m:den>
+                    </m:f>
+                    <m:d>
+                      <m:dPr>
+                        <m:ctrlPr>
+                          <w:rPr>
+                            <w:rFonts w:ascii="Cambria Math" w:eastAsiaTheme="minorEastAsia" w:hAnsi="Cambria Math"/>
+                            <w:i/>
+                            <w:lang w:val="en-US"/>
+                          </w:rPr>
+                        </m:ctrlPr>
+                      </m:dPr>
+                      <m:e>
+                        <m:sSub>
+                          <m:sSubPr>
+                            <m:ctrlPr>
+                              <w:rPr>
+                                <w:rFonts w:ascii="Cambria Math" w:eastAsiaTheme="minorEastAsia" w:hAnsi="Cambria Math"/>
+                                <w:i/>
+                                <w:lang w:val="en-US"/>
+                              </w:rPr>
+                            </m:ctrlPr>
+                          </m:sSubPr>
+                          <m:e>
+                            <m:r>
+                              <w:rPr>
+                                <w:rFonts w:ascii="Cambria Math" w:eastAsiaTheme="minorEastAsia" w:hAnsi="Cambria Math"/>
+                                <w:lang w:val="en-US"/>
+                              </w:rPr>
+                              <m:t>C</m:t>
+                            </m:r>
+                          </m:e>
+                          <m:sub>
+                            <m:r>
+                              <w:rPr>
+                                <w:rFonts w:ascii="Cambria Math" w:eastAsiaTheme="minorEastAsia" w:hAnsi="Cambria Math"/>
+                                <w:lang w:val="en-US"/>
+                              </w:rPr>
+                              <m:t>2,T</m:t>
+                            </m:r>
+                          </m:sub>
+                        </m:sSub>
+                        <m:d>
+                          <m:dPr>
+                            <m:ctrlPr>
+                              <w:rPr>
+                                <w:rFonts w:ascii="Cambria Math" w:eastAsiaTheme="minorEastAsia" w:hAnsi="Cambria Math"/>
+                                <w:i/>
+                                <w:lang w:val="en-US"/>
+                              </w:rPr>
+                            </m:ctrlPr>
+                          </m:dPr>
+                          <m:e>
+                            <m:r>
+                              <w:rPr>
+                                <w:rFonts w:ascii="Cambria Math" w:eastAsiaTheme="minorEastAsia" w:hAnsi="Cambria Math"/>
+                                <w:lang w:val="en-US"/>
+                              </w:rPr>
+                              <m:t>t</m:t>
+                            </m:r>
+                          </m:e>
+                        </m:d>
+                        <m:r>
+                          <w:rPr>
+                            <w:rFonts w:ascii="Cambria Math" w:eastAsiaTheme="minorEastAsia" w:hAnsi="Cambria Math"/>
+                            <w:lang w:val="en-US"/>
+                          </w:rPr>
+                          <m:t>-</m:t>
+                        </m:r>
+                        <m:sSub>
+                          <m:sSubPr>
+                            <m:ctrlPr>
+                              <w:rPr>
+                                <w:rFonts w:ascii="Cambria Math" w:eastAsiaTheme="minorEastAsia" w:hAnsi="Cambria Math"/>
+                                <w:i/>
+                                <w:lang w:val="en-US"/>
+                              </w:rPr>
+                            </m:ctrlPr>
+                          </m:sSubPr>
+                          <m:e>
+                            <m:r>
+                              <w:rPr>
+                                <w:rFonts w:ascii="Cambria Math" w:eastAsiaTheme="minorEastAsia" w:hAnsi="Cambria Math"/>
+                                <w:lang w:val="en-US"/>
+                              </w:rPr>
+                              <m:t>C</m:t>
+                            </m:r>
+                          </m:e>
+                          <m:sub>
+                            <m:r>
+                              <w:rPr>
+                                <w:rFonts w:ascii="Cambria Math" w:eastAsiaTheme="minorEastAsia" w:hAnsi="Cambria Math"/>
+                                <w:lang w:val="en-US"/>
+                              </w:rPr>
+                              <m:t>2,C</m:t>
+                            </m:r>
+                          </m:sub>
+                        </m:sSub>
+                        <m:d>
+                          <m:dPr>
+                            <m:ctrlPr>
+                              <w:rPr>
+                                <w:rFonts w:ascii="Cambria Math" w:eastAsiaTheme="minorEastAsia" w:hAnsi="Cambria Math"/>
+                                <w:i/>
+                                <w:lang w:val="en-US"/>
+                              </w:rPr>
+                            </m:ctrlPr>
+                          </m:dPr>
+                          <m:e>
+                            <m:r>
+                              <w:rPr>
+                                <w:rFonts w:ascii="Cambria Math" w:eastAsiaTheme="minorEastAsia" w:hAnsi="Cambria Math"/>
+                                <w:lang w:val="en-US"/>
+                              </w:rPr>
+                              <m:t>t</m:t>
+                            </m:r>
+                          </m:e>
+                        </m:d>
+                      </m:e>
+                    </m:d>
+                    <m:r>
+                      <w:rPr>
+                        <w:rFonts w:ascii="Cambria Math" w:eastAsiaTheme="minorEastAsia" w:hAnsi="Cambria Math"/>
+                        <w:lang w:val="en-US"/>
+                      </w:rPr>
+                      <m:t>-</m:t>
+                    </m:r>
+                    <m:f>
+                      <m:fPr>
+                        <m:ctrlPr>
+                          <w:rPr>
+                            <w:rFonts w:ascii="Cambria Math" w:eastAsiaTheme="minorEastAsia" w:hAnsi="Cambria Math"/>
+                            <w:i/>
+                            <w:lang w:val="en-US"/>
+                          </w:rPr>
+                        </m:ctrlPr>
+                      </m:fPr>
+                      <m:num>
+                        <m:r>
+                          <w:rPr>
+                            <w:rFonts w:ascii="Cambria Math" w:eastAsiaTheme="minorEastAsia" w:hAnsi="Cambria Math"/>
+                            <w:lang w:val="en-US"/>
+                          </w:rPr>
+                          <m:t>I</m:t>
+                        </m:r>
+                        <m:d>
+                          <m:dPr>
+                            <m:ctrlPr>
+                              <w:rPr>
+                                <w:rFonts w:ascii="Cambria Math" w:eastAsiaTheme="minorEastAsia" w:hAnsi="Cambria Math"/>
+                                <w:i/>
+                                <w:lang w:val="en-US"/>
+                              </w:rPr>
+                            </m:ctrlPr>
+                          </m:dPr>
+                          <m:e>
+                            <m:r>
+                              <w:rPr>
+                                <w:rFonts w:ascii="Cambria Math" w:eastAsiaTheme="minorEastAsia" w:hAnsi="Cambria Math"/>
+                                <w:lang w:val="en-US"/>
+                              </w:rPr>
+                              <m:t>t</m:t>
+                            </m:r>
+                          </m:e>
+                        </m:d>
+                      </m:num>
+                      <m:den>
+                        <m:r>
+                          <w:rPr>
+                            <w:rFonts w:ascii="Cambria Math" w:eastAsiaTheme="minorEastAsia" w:hAnsi="Cambria Math"/>
+                            <w:lang w:val="en-US"/>
+                          </w:rPr>
+                          <m:t>zF</m:t>
+                        </m:r>
+                      </m:den>
+                    </m:f>
+                    <m:r>
+                      <w:rPr>
+                        <w:rFonts w:ascii="Cambria Math" w:eastAsiaTheme="minorEastAsia" w:hAnsi="Cambria Math"/>
+                        <w:lang w:val="en-US"/>
+                      </w:rPr>
+                      <m:t>dt</m:t>
+                    </m:r>
+                  </m:e>
+                </m:nary>
+              </m:oMath>
+            </m:oMathPara>
+          </w:p>
+        </w:tc>
+        <w:tc>
+          <w:tcPr>
+            <w:tcW w:w="375" w:type="pct"/>
+            <w:vAlign w:val="center"/>
+          </w:tcPr>
+          <w:p>
+            <w:pPr>
+              <w:jc w:val="center"/>
+              <w:rPr>
+                <w:lang w:val="en-US"/>
+              </w:rPr>
+            </w:pPr>
+            <w:r>
+              <w:rPr>
+                <w:lang w:val="en-US"/>
+              </w:rPr>
+              <w:t>(</w:t>
+            </w:r>
+            <w:r>
+              <w:rPr>
+                <w:lang w:val="en-US"/>
+              </w:rPr>
+              <w:fldChar w:fldCharType="begin"/>
+            </w:r>
+            <w:r>
+              <w:rPr>
+                <w:lang w:val="en-US"/>
+              </w:rPr>
+              <w:instrText xml:space="preserve"> SEQ Equation \* ARABIC </w:instrText>
+            </w:r>
+            <w:r>
+              <w:rPr>
+                <w:lang w:val="en-US"/>
+              </w:rPr>
+              <w:fldChar w:fldCharType="separate"/>
+            </w:r>
+            <w:r>
+              <w:rPr>
+                <w:noProof/>
+                <w:lang w:val="en-US"/>
+              </w:rPr>
+              <w:t>9</w:t>
+            </w:r>
+            <w:r>
+              <w:rPr>
+                <w:lang w:val="en-US"/>
+              </w:rPr>
+              <w:fldChar w:fldCharType="end"/>
+            </w:r>
+            <w:r>
+              <w:rPr>
+                <w:lang w:val="en-US"/>
+              </w:rPr>
+              <w:t>)</w:t>
+            </w:r>
+          </w:p>
+        </w:tc>
+      </w:tr>
+    </w:tbl>
     <w:p>
       <w:pPr>
         <w:rPr>
@@ -4307,6 +4629,8 @@
         </w:rPr>
         <w:br w:type="page"/>
       </w:r>
+      <w:bookmarkStart w:id="0" w:name="_GoBack"/>
+      <w:bookmarkEnd w:id="0"/>
     </w:p>
     <w:p>
       <w:pPr>
@@ -4365,7 +4689,6 @@
                 <w:lang w:val="en-US"/>
               </w:rPr>
             </w:pPr>
-            <w:bookmarkStart w:id="0" w:name="_GoBack"/>
           </w:p>
         </w:tc>
         <w:tc>
@@ -4534,7 +4857,6 @@
           </w:p>
         </w:tc>
       </w:tr>
-      <w:bookmarkEnd w:id="0"/>
     </w:tbl>
     <w:p>
       <w:pPr>

</xml_diff>